<commit_message>
Update Lab 5 - Finite Automata.docx
</commit_message>
<xml_diff>
--- a/Documentation/Lab 5 - Finite Automata.docx
+++ b/Documentation/Lab 5 - Finite Automata.docx
@@ -186,8 +186,33 @@
           </wp:inline>
         </w:drawing>
       </w:r>
-      <w:bookmarkStart w:id="0" w:name="_GoBack"/>
-      <w:bookmarkEnd w:id="0"/>
+    </w:p>
+    <w:p>
+      <w:pPr>
+        <w:rPr>
+          <w:noProof/>
+          <w:color w:val="0563C1" w:themeColor="hyperlink"/>
+          <w:u w:val="single"/>
+        </w:rPr>
+      </w:pPr>
+    </w:p>
+    <w:p>
+      <w:pPr>
+        <w:rPr>
+          <w:noProof/>
+          <w:color w:val="0563C1" w:themeColor="hyperlink"/>
+          <w:u w:val="single"/>
+        </w:rPr>
+      </w:pPr>
+    </w:p>
+    <w:p>
+      <w:pPr>
+        <w:rPr>
+          <w:noProof/>
+          <w:color w:val="0563C1" w:themeColor="hyperlink"/>
+          <w:u w:val="single"/>
+        </w:rPr>
+      </w:pPr>
     </w:p>
     <w:p>
       <w:pPr>
@@ -290,6 +315,7 @@
         <w:rPr>
           <w:noProof/>
         </w:rPr>
+        <w:lastRenderedPageBreak/>
         <w:t>The structure of the input file is as follows:</w:t>
       </w:r>
     </w:p>
@@ -361,6 +387,7 @@
           <w:szCs w:val="21"/>
         </w:rPr>
         <w:br/>
+        <w:t>p</w:t>
       </w:r>
       <w:r>
         <w:rPr>
@@ -369,9 +396,9 @@
           <w:sz w:val="21"/>
           <w:szCs w:val="21"/>
         </w:rPr>
-        <w:lastRenderedPageBreak/>
-        <w:t>p</w:t>
-      </w:r>
+        <w:br/>
+      </w:r>
+      <w:proofErr w:type="spellStart"/>
       <w:r>
         <w:rPr>
           <w:rFonts w:ascii="Courier New" w:eastAsia="Times New Roman" w:hAnsi="Courier New" w:cs="Courier New"/>
@@ -379,16 +406,6 @@
           <w:sz w:val="21"/>
           <w:szCs w:val="21"/>
         </w:rPr>
-        <w:br/>
-      </w:r>
-      <w:proofErr w:type="spellStart"/>
-      <w:r>
-        <w:rPr>
-          <w:rFonts w:ascii="Courier New" w:eastAsia="Times New Roman" w:hAnsi="Courier New" w:cs="Courier New"/>
-          <w:color w:val="A9B7C6"/>
-          <w:sz w:val="21"/>
-          <w:szCs w:val="21"/>
-        </w:rPr>
         <w:t>p,r</w:t>
       </w:r>
       <w:proofErr w:type="spellEnd"/>
@@ -528,6 +545,154 @@
           <w:noProof/>
         </w:rPr>
         <w:t xml:space="preserve"> line contains the states in F, separated by comma</w:t>
+      </w:r>
+    </w:p>
+    <w:p>
+      <w:pPr>
+        <w:rPr>
+          <w:noProof/>
+        </w:rPr>
+      </w:pPr>
+    </w:p>
+    <w:p>
+      <w:pPr>
+        <w:rPr>
+          <w:noProof/>
+        </w:rPr>
+      </w:pPr>
+      <w:r>
+        <w:rPr>
+          <w:noProof/>
+        </w:rPr>
+        <w:t>Q = Symbol { “,” Symbol }</w:t>
+      </w:r>
+    </w:p>
+    <w:p>
+      <w:pPr>
+        <w:rPr>
+          <w:noProof/>
+        </w:rPr>
+      </w:pPr>
+      <w:r>
+        <w:rPr>
+          <w:noProof/>
+        </w:rPr>
+        <w:t>E</w:t>
+      </w:r>
+      <w:r>
+        <w:rPr>
+          <w:noProof/>
+        </w:rPr>
+        <w:t xml:space="preserve"> = Symbol { “,” Symbol }</w:t>
+      </w:r>
+    </w:p>
+    <w:p>
+      <w:pPr>
+        <w:rPr>
+          <w:noProof/>
+        </w:rPr>
+      </w:pPr>
+      <w:r>
+        <w:rPr>
+          <w:noProof/>
+        </w:rPr>
+        <w:t>S</w:t>
+      </w:r>
+      <w:r>
+        <w:rPr>
+          <w:noProof/>
+        </w:rPr>
+        <w:t xml:space="preserve"> = </w:t>
+      </w:r>
+      <w:r>
+        <w:rPr>
+          <w:noProof/>
+        </w:rPr>
+        <w:t>Triplet { “; “ Triplet}</w:t>
+      </w:r>
+      <w:bookmarkStart w:id="0" w:name="_GoBack"/>
+      <w:bookmarkEnd w:id="0"/>
+    </w:p>
+    <w:p>
+      <w:pPr>
+        <w:rPr>
+          <w:noProof/>
+        </w:rPr>
+      </w:pPr>
+      <w:r>
+        <w:rPr>
+          <w:noProof/>
+        </w:rPr>
+        <w:t xml:space="preserve">Triplet = </w:t>
+      </w:r>
+      <w:r>
+        <w:rPr>
+          <w:noProof/>
+        </w:rPr>
+        <w:t>Symbol “,” Symbol “,” Symbol</w:t>
+      </w:r>
+    </w:p>
+    <w:p>
+      <w:pPr>
+        <w:rPr>
+          <w:noProof/>
+        </w:rPr>
+      </w:pPr>
+      <w:r>
+        <w:rPr>
+          <w:noProof/>
+        </w:rPr>
+        <w:t>Q</w:t>
+      </w:r>
+      <w:r>
+        <w:rPr>
+          <w:noProof/>
+        </w:rPr>
+        <w:t>0</w:t>
+      </w:r>
+      <w:r>
+        <w:rPr>
+          <w:noProof/>
+        </w:rPr>
+        <w:t xml:space="preserve"> = </w:t>
+      </w:r>
+      <w:r>
+        <w:rPr>
+          <w:noProof/>
+        </w:rPr>
+        <w:t>Symbol</w:t>
+      </w:r>
+    </w:p>
+    <w:p>
+      <w:pPr>
+        <w:rPr>
+          <w:noProof/>
+        </w:rPr>
+      </w:pPr>
+      <w:r>
+        <w:rPr>
+          <w:noProof/>
+        </w:rPr>
+        <w:t>F</w:t>
+      </w:r>
+      <w:r>
+        <w:rPr>
+          <w:noProof/>
+        </w:rPr>
+        <w:t xml:space="preserve"> = Symbol { “,” Symbol }</w:t>
+      </w:r>
+    </w:p>
+    <w:p>
+      <w:pPr>
+        <w:rPr>
+          <w:noProof/>
+        </w:rPr>
+      </w:pPr>
+      <w:r>
+        <w:rPr>
+          <w:noProof/>
+        </w:rPr>
+        <w:t>Symbol = { “a” | “b” | … | “z” | “A” | “B” | … | “Z” | “0” | “1” | … | “9” }</w:t>
       </w:r>
     </w:p>
     <w:p>

</xml_diff>